<commit_message>
Updated on November 1, 2022
</commit_message>
<xml_diff>
--- a/Lab0/Lab0.docx
+++ b/Lab0/Lab0.docx
@@ -4,6 +4,7 @@
   <w:body>
     <w:p>
       <w:pPr>
+        <w:jc w:val="center"/>
         <w:rPr>
           <w:rFonts w:ascii="Times New Roman" w:eastAsia="Times New Roman" w:hAnsi="Times New Roman" w:cs="Times New Roman"/>
         </w:rPr>
@@ -2546,18 +2547,7 @@
           <w:sz w:val="22"/>
           <w:szCs w:val="22"/>
         </w:rPr>
-        <w:t xml:space="preserve">Map 3. </w:t>
-      </w:r>
-      <w:r>
-        <w:rPr>
-          <w:rFonts w:ascii="Times New Roman" w:eastAsia="Times New Roman" w:hAnsi="Times New Roman" w:cs="Times New Roman"/>
-          <w:bCs/>
-          <w:i/>
-          <w:iCs/>
-          <w:sz w:val="22"/>
-          <w:szCs w:val="22"/>
-        </w:rPr>
-        <w:t>Buffer Analysis in ModelBuilder via ArcGIS Pro</w:t>
+        <w:t>Map 3. Buffer Analysis in ModelBuilder via ArcGIS Pro</w:t>
       </w:r>
     </w:p>
     <w:p>
@@ -3168,15 +3158,7 @@
           <w:sz w:val="22"/>
           <w:szCs w:val="22"/>
         </w:rPr>
-        <w:t>Minnesota Department of Transportation</w:t>
-      </w:r>
-      <w:r>
-        <w:rPr>
-          <w:rFonts w:ascii="Times New Roman" w:eastAsia="Times New Roman" w:hAnsi="Times New Roman" w:cs="Times New Roman"/>
-          <w:sz w:val="22"/>
-          <w:szCs w:val="22"/>
-        </w:rPr>
-        <w:t xml:space="preserve"> </w:t>
+        <w:t xml:space="preserve">Minnesota Department of Transportation </w:t>
       </w:r>
       <w:r>
         <w:rPr>
@@ -3196,9 +3178,12 @@
           <w:sz w:val="22"/>
           <w:szCs w:val="22"/>
         </w:rPr>
-        <w:t>National Highway System, Truck Network, and Strategic Highway Network</w:t>
-      </w:r>
-      <w:r>
+        <w:t>National Highway System, Truck Network, and Strategic Highway Network. 2019.</w:t>
+      </w:r>
+    </w:p>
+    <w:p>
+      <w:pPr>
+        <w:ind w:left="720"/>
         <w:rPr>
           <w:rFonts w:ascii="Times New Roman" w:hAnsi="Times New Roman" w:cs="Times New Roman"/>
           <w:bCs/>
@@ -3206,113 +3191,20 @@
           <w:sz w:val="22"/>
           <w:szCs w:val="22"/>
         </w:rPr>
-        <w:t>. 2019.</w:t>
-      </w:r>
-    </w:p>
-    <w:p>
-      <w:pPr>
-        <w:ind w:left="720"/>
-        <w:rPr>
-          <w:rFonts w:ascii="Times New Roman" w:hAnsi="Times New Roman" w:cs="Times New Roman"/>
-          <w:bCs/>
-          <w:color w:val="000000" w:themeColor="text1"/>
-          <w:sz w:val="22"/>
-          <w:szCs w:val="22"/>
-        </w:rPr>
-      </w:pPr>
-      <w:r>
-        <w:rPr>
-          <w:rFonts w:ascii="Times New Roman" w:hAnsi="Times New Roman" w:cs="Times New Roman"/>
-          <w:bCs/>
-          <w:color w:val="000000" w:themeColor="text1"/>
-          <w:sz w:val="22"/>
-          <w:szCs w:val="22"/>
-        </w:rPr>
-        <w:fldChar w:fldCharType="begin"/>
-      </w:r>
-      <w:r>
-        <w:rPr>
-          <w:rFonts w:ascii="Times New Roman" w:hAnsi="Times New Roman" w:cs="Times New Roman"/>
-          <w:bCs/>
-          <w:color w:val="000000" w:themeColor="text1"/>
-          <w:sz w:val="22"/>
-          <w:szCs w:val="22"/>
-        </w:rPr>
-        <w:instrText xml:space="preserve"> HYPERLINK "</w:instrText>
-      </w:r>
-      <w:r>
-        <w:rPr>
-          <w:rFonts w:ascii="Times New Roman" w:hAnsi="Times New Roman" w:cs="Times New Roman"/>
-          <w:bCs/>
-          <w:color w:val="000000" w:themeColor="text1"/>
-          <w:sz w:val="22"/>
-          <w:szCs w:val="22"/>
-        </w:rPr>
-        <w:instrText>https://resources.gisdata.mn.gov/pub/gdrs/data/pub/us_mn_state_dot/trans_federal_routes/metadata/metadata.html</w:instrText>
-      </w:r>
-      <w:r>
-        <w:rPr>
-          <w:rFonts w:ascii="Times New Roman" w:hAnsi="Times New Roman" w:cs="Times New Roman"/>
-          <w:bCs/>
-          <w:color w:val="000000" w:themeColor="text1"/>
-          <w:sz w:val="22"/>
-          <w:szCs w:val="22"/>
-        </w:rPr>
-        <w:instrText xml:space="preserve">" </w:instrText>
-      </w:r>
-      <w:r>
-        <w:rPr>
-          <w:rFonts w:ascii="Times New Roman" w:hAnsi="Times New Roman" w:cs="Times New Roman"/>
-          <w:bCs/>
-          <w:color w:val="000000" w:themeColor="text1"/>
-          <w:sz w:val="22"/>
-          <w:szCs w:val="22"/>
-        </w:rPr>
-        <w:fldChar w:fldCharType="separate"/>
-      </w:r>
-      <w:r>
-        <w:rPr>
-          <w:rStyle w:val="Hyperlink"/>
-          <w:rFonts w:ascii="Times New Roman" w:hAnsi="Times New Roman" w:cs="Times New Roman"/>
-          <w:bCs/>
-          <w:color w:val="000000" w:themeColor="text1"/>
-          <w:sz w:val="22"/>
-          <w:szCs w:val="22"/>
-        </w:rPr>
-        <w:t>https://resources.gisdata.mn.gov/pub/gdrs/data/pub/us_mn_state_dot/trans_federal_routes/metadata/metada</w:t>
-      </w:r>
-      <w:r>
-        <w:rPr>
-          <w:rStyle w:val="Hyperlink"/>
-          <w:rFonts w:ascii="Times New Roman" w:hAnsi="Times New Roman" w:cs="Times New Roman"/>
-          <w:bCs/>
-          <w:color w:val="000000" w:themeColor="text1"/>
-          <w:sz w:val="22"/>
-          <w:szCs w:val="22"/>
-        </w:rPr>
-        <w:t>t</w:t>
-      </w:r>
-      <w:r>
-        <w:rPr>
-          <w:rStyle w:val="Hyperlink"/>
-          <w:rFonts w:ascii="Times New Roman" w:hAnsi="Times New Roman" w:cs="Times New Roman"/>
-          <w:bCs/>
-          <w:color w:val="000000" w:themeColor="text1"/>
-          <w:sz w:val="22"/>
-          <w:szCs w:val="22"/>
-        </w:rPr>
-        <w:t>a.html</w:t>
-      </w:r>
-      <w:r>
-        <w:rPr>
-          <w:rFonts w:ascii="Times New Roman" w:hAnsi="Times New Roman" w:cs="Times New Roman"/>
-          <w:bCs/>
-          <w:color w:val="000000" w:themeColor="text1"/>
-          <w:sz w:val="22"/>
-          <w:szCs w:val="22"/>
-        </w:rPr>
-        <w:fldChar w:fldCharType="end"/>
-      </w:r>
+      </w:pPr>
+      <w:hyperlink r:id="rId15" w:history="1">
+        <w:r>
+          <w:rPr>
+            <w:rStyle w:val="Hyperlink"/>
+            <w:rFonts w:ascii="Times New Roman" w:hAnsi="Times New Roman" w:cs="Times New Roman"/>
+            <w:bCs/>
+            <w:color w:val="000000" w:themeColor="text1"/>
+            <w:sz w:val="22"/>
+            <w:szCs w:val="22"/>
+          </w:rPr>
+          <w:t>https://resources.gisdata.mn.gov/pub/gdrs/data/pub/us_mn_state_dot/trans_federal_routes/metadata/metadata.html</w:t>
+        </w:r>
+      </w:hyperlink>
       <w:r>
         <w:rPr>
           <w:rFonts w:ascii="Times New Roman" w:hAnsi="Times New Roman" w:cs="Times New Roman"/>

</xml_diff>